<commit_message>
More up to date items
</commit_message>
<xml_diff>
--- a/1 Databases 1/Labs/CA/Part 2/DT228 DT282 Year 2 Databases I Continuous Assessment broken down additional broken.docx
+++ b/1 Databases 1/Labs/CA/Part 2/DT228 DT282 Year 2 Databases I Continuous Assessment broken down additional broken.docx
@@ -204,279 +204,14 @@
     </w:p>
     <w:p>
       <w:pPr>
-        <w:jc w:val="center"/>
-        <w:rPr>
-          <w:lang w:val="en-IE"/>
-        </w:rPr>
-      </w:pPr>
-      <w:r>
-        <w:rPr>
-          <w:b/>
-          <w:i/>
-          <w:u w:val="single"/>
-          <w:lang w:val="en-IE"/>
-        </w:rPr>
-        <w:t>DESIGNERS</w:t>
-      </w:r>
-    </w:p>
-    <w:p>
-      <w:pPr>
-        <w:rPr>
-          <w:lang w:val="en-IE"/>
-        </w:rPr>
-      </w:pPr>
-    </w:p>
-    <w:tbl>
-      <w:tblPr>
-        <w:tblStyle w:val="TableGrid"/>
-        <w:tblW w:w="0" w:type="auto"/>
-        <w:tblInd w:w="1134" w:type="dxa"/>
-        <w:tblLook w:val="04A0" w:firstRow="1" w:lastRow="0" w:firstColumn="1" w:lastColumn="0" w:noHBand="0" w:noVBand="1"/>
-      </w:tblPr>
-      <w:tblGrid>
-        <w:gridCol w:w="1870"/>
-        <w:gridCol w:w="1359"/>
-        <w:gridCol w:w="1531"/>
-        <w:gridCol w:w="1460"/>
-        <w:gridCol w:w="1662"/>
-      </w:tblGrid>
-      <w:tr>
-        <w:tc>
-          <w:tcPr>
-            <w:tcW w:w="1803" w:type="dxa"/>
-          </w:tcPr>
-          <w:p>
-            <w:pPr>
-              <w:ind w:hanging="720"/>
-              <w:rPr>
-                <w:lang w:val="en-IE"/>
-              </w:rPr>
-            </w:pPr>
-            <w:r>
-              <w:rPr>
-                <w:lang w:val="en-IE"/>
-              </w:rPr>
-              <w:t>their name</w:t>
-            </w:r>
-          </w:p>
-        </w:tc>
-        <w:tc>
-          <w:tcPr>
-            <w:tcW w:w="1803" w:type="dxa"/>
-          </w:tcPr>
-          <w:p>
-            <w:pPr>
-              <w:ind w:left="0" w:firstLine="0"/>
-              <w:rPr>
-                <w:lang w:val="en-IE"/>
-              </w:rPr>
-            </w:pPr>
-            <w:r>
-              <w:rPr>
-                <w:lang w:val="en-IE"/>
-              </w:rPr>
-              <w:t>email address</w:t>
-            </w:r>
-          </w:p>
-        </w:tc>
-        <w:tc>
-          <w:tcPr>
-            <w:tcW w:w="1803" w:type="dxa"/>
-          </w:tcPr>
-          <w:p>
-            <w:pPr>
-              <w:ind w:left="0" w:firstLine="0"/>
-              <w:rPr>
-                <w:lang w:val="en-IE"/>
-              </w:rPr>
-            </w:pPr>
-            <w:r>
-              <w:rPr>
-                <w:lang w:val="en-IE"/>
-              </w:rPr>
-              <w:t>specification description.</w:t>
-            </w:r>
-          </w:p>
-        </w:tc>
-        <w:tc>
-          <w:tcPr>
-            <w:tcW w:w="1803" w:type="dxa"/>
-          </w:tcPr>
-          <w:p>
-            <w:pPr>
-              <w:ind w:left="0" w:firstLine="0"/>
-              <w:rPr>
-                <w:lang w:val="en-IE"/>
-              </w:rPr>
-            </w:pPr>
-            <w:r>
-              <w:rPr>
-                <w:lang w:val="en-IE"/>
-              </w:rPr>
-              <w:t>designer id</w:t>
-            </w:r>
-          </w:p>
-        </w:tc>
-        <w:tc>
-          <w:tcPr>
-            <w:tcW w:w="1804" w:type="dxa"/>
-          </w:tcPr>
-          <w:p>
-            <w:pPr>
-              <w:ind w:left="0" w:firstLine="0"/>
-              <w:rPr>
-                <w:lang w:val="en-IE"/>
-              </w:rPr>
-            </w:pPr>
-            <w:proofErr w:type="gramStart"/>
-            <w:r>
-              <w:rPr>
-                <w:b/>
-                <w:lang w:val="en-IE"/>
-              </w:rPr>
-              <w:t>10 character</w:t>
-            </w:r>
-            <w:proofErr w:type="gramEnd"/>
-            <w:r>
-              <w:rPr>
-                <w:lang w:val="en-IE"/>
-              </w:rPr>
-              <w:t xml:space="preserve"> description</w:t>
-            </w:r>
-          </w:p>
-        </w:tc>
-      </w:tr>
-      <w:tr>
-        <w:tc>
-          <w:tcPr>
-            <w:tcW w:w="1803" w:type="dxa"/>
-          </w:tcPr>
-          <w:p>
-            <w:pPr>
-              <w:ind w:left="0" w:firstLine="0"/>
-              <w:rPr>
-                <w:lang w:val="en-IE"/>
-              </w:rPr>
-            </w:pPr>
-          </w:p>
-        </w:tc>
-        <w:tc>
-          <w:tcPr>
-            <w:tcW w:w="1803" w:type="dxa"/>
-          </w:tcPr>
-          <w:p>
-            <w:pPr>
-              <w:ind w:left="0" w:firstLine="0"/>
-              <w:rPr>
-                <w:lang w:val="en-IE"/>
-              </w:rPr>
-            </w:pPr>
-            <w:r>
-              <w:rPr>
-                <w:lang w:val="en-IE"/>
-              </w:rPr>
-              <w:t>Constraint</w:t>
-            </w:r>
-          </w:p>
-          <w:p>
-            <w:pPr>
-              <w:ind w:left="0" w:firstLine="0"/>
-              <w:rPr>
-                <w:lang w:val="en-IE"/>
-              </w:rPr>
-            </w:pPr>
-            <w:r>
-              <w:rPr>
-                <w:lang w:val="en-IE"/>
-              </w:rPr>
-              <w:t>“%@%.%</w:t>
-            </w:r>
-          </w:p>
-        </w:tc>
-        <w:tc>
-          <w:tcPr>
-            <w:tcW w:w="1803" w:type="dxa"/>
-          </w:tcPr>
-          <w:p>
-            <w:pPr>
-              <w:ind w:left="0" w:firstLine="0"/>
-              <w:rPr>
-                <w:lang w:val="en-IE"/>
-              </w:rPr>
-            </w:pPr>
-          </w:p>
-        </w:tc>
-        <w:tc>
-          <w:tcPr>
-            <w:tcW w:w="1803" w:type="dxa"/>
-          </w:tcPr>
-          <w:p>
-            <w:pPr>
-              <w:ind w:left="0" w:firstLine="0"/>
-              <w:rPr>
-                <w:lang w:val="en-IE"/>
-              </w:rPr>
-            </w:pPr>
-            <w:r>
-              <w:rPr>
-                <w:lang w:val="en-IE"/>
-              </w:rPr>
-              <w:t xml:space="preserve">sorted in </w:t>
-            </w:r>
-            <w:r>
-              <w:rPr>
-                <w:b/>
-                <w:lang w:val="en-IE"/>
-              </w:rPr>
-              <w:t>descending</w:t>
-            </w:r>
-            <w:r>
-              <w:rPr>
-                <w:lang w:val="en-IE"/>
-              </w:rPr>
-              <w:t xml:space="preserve"> order</w:t>
-            </w:r>
-          </w:p>
-        </w:tc>
-        <w:tc>
-          <w:tcPr>
-            <w:tcW w:w="1804" w:type="dxa"/>
-          </w:tcPr>
-          <w:p>
-            <w:pPr>
-              <w:ind w:left="0" w:firstLine="0"/>
-              <w:rPr>
-                <w:lang w:val="en-IE"/>
-              </w:rPr>
-            </w:pPr>
-            <w:r>
-              <w:rPr>
-                <w:b/>
-                <w:i/>
-                <w:u w:val="single"/>
-                <w:lang w:val="en-IE"/>
-              </w:rPr>
-              <w:t>IN UPPERCASE</w:t>
-            </w:r>
-          </w:p>
-        </w:tc>
-      </w:tr>
-    </w:tbl>
-    <w:p>
-      <w:pPr>
-        <w:rPr>
-          <w:lang w:val="en-IE"/>
-        </w:rPr>
-      </w:pPr>
-    </w:p>
-    <w:p>
-      <w:pPr>
-        <w:pStyle w:val="ListParagraph"/>
-        <w:ind w:left="1004" w:firstLine="0"/>
-        <w:rPr>
-          <w:lang w:val="en-IE"/>
-        </w:rPr>
-      </w:pPr>
+        <w:pStyle w:val="ListParagraph"/>
+        <w:ind w:left="1004" w:firstLine="0"/>
+        <w:rPr>
+          <w:lang w:val="en-IE"/>
+        </w:rPr>
+      </w:pPr>
+      <w:bookmarkStart w:id="0" w:name="_GoBack"/>
+      <w:bookmarkEnd w:id="0"/>
     </w:p>
     <w:p>
       <w:pPr>
@@ -740,8 +475,6 @@
           <w:lang w:val="en-IE"/>
         </w:rPr>
       </w:pPr>
-      <w:bookmarkStart w:id="0" w:name="_GoBack"/>
-      <w:bookmarkEnd w:id="0"/>
     </w:p>
     <w:p>
       <w:pPr>
@@ -758,7 +491,6 @@
         <w:rPr>
           <w:lang w:val="en-IE"/>
         </w:rPr>
-        <w:lastRenderedPageBreak/>
         <w:t xml:space="preserve">A listing of all specifications showing </w:t>
       </w:r>
     </w:p>
@@ -1274,7 +1006,6 @@
         <w:rPr>
           <w:lang w:val="en-IE"/>
         </w:rPr>
-        <w:lastRenderedPageBreak/>
         <w:t xml:space="preserve">A listing for each product used as part of </w:t>
       </w:r>
     </w:p>
@@ -1603,7 +1334,6 @@
         <w:rPr>
           <w:lang w:val="en-IE"/>
         </w:rPr>
-        <w:lastRenderedPageBreak/>
         <w:t xml:space="preserve">All numeric fields should be formatted appropriately for numerical/monetary field and trimmed of leading spaces to give a consistent output. </w:t>
       </w:r>
     </w:p>

</xml_diff>